<commit_message>
added v2 proposal doc
</commit_message>
<xml_diff>
--- a/proposal/pp_v1.docx
+++ b/proposal/pp_v1.docx
@@ -653,39 +653,603 @@
         <w:jc w:val="both"/>
         <w:rPr>
           <w:rFonts w:ascii="Times New Roman" w:eastAsia="Times New Roman" w:hAnsi="Times New Roman" w:cs="Times New Roman"/>
-          <w:kern w:val="0"/>
-          <w14:ligatures w14:val="none"/>
-        </w:rPr>
-      </w:pPr>
-      <w:r>
-        <w:rPr>
-          <w:rFonts w:ascii="Times New Roman" w:eastAsia="Times New Roman" w:hAnsi="Times New Roman" w:cs="Times New Roman"/>
-          <w:b/>
-          <w:bCs/>
-          <w:color w:val="000000"/>
-          <w:kern w:val="0"/>
-          <w14:ligatures w14:val="none"/>
-        </w:rPr>
-        <w:t xml:space="preserve">Abstract / Overview </w:t>
-      </w:r>
-    </w:p>
-    <w:p>
-      <w:pPr>
-        <w:jc w:val="both"/>
-        <w:rPr>
-          <w:rFonts w:ascii="Times New Roman" w:eastAsia="Times New Roman" w:hAnsi="Times New Roman" w:cs="Times New Roman"/>
-          <w:kern w:val="0"/>
-          <w14:ligatures w14:val="none"/>
-        </w:rPr>
-      </w:pPr>
-      <w:r>
-        <w:rPr>
-          <w:rFonts w:ascii="Times New Roman" w:eastAsia="Times New Roman" w:hAnsi="Times New Roman" w:cs="Times New Roman"/>
-          <w:color w:val="000000"/>
-          <w:kern w:val="0"/>
-          <w14:ligatures w14:val="none"/>
-        </w:rPr>
-        <w:t xml:space="preserve">This project is aims to crafting a real-time gesture-controlled system designed to seamlessly alter </w:t>
+          <w:b/>
+          <w:bCs/>
+          <w:color w:val="000000"/>
+          <w:kern w:val="0"/>
+          <w14:ligatures w14:val="none"/>
+        </w:rPr>
+      </w:pPr>
+      <w:r>
+        <w:rPr>
+          <w:rFonts w:ascii="Times New Roman" w:eastAsia="Times New Roman" w:hAnsi="Times New Roman" w:cs="Times New Roman"/>
+          <w:b/>
+          <w:bCs/>
+          <w:color w:val="000000"/>
+          <w:kern w:val="0"/>
+          <w14:ligatures w14:val="none"/>
+        </w:rPr>
+        <w:t>Abstract / Overview</w:t>
+      </w:r>
+      <w:r>
+        <w:rPr>
+          <w:rFonts w:ascii="Times New Roman" w:eastAsia="Times New Roman" w:hAnsi="Times New Roman" w:cs="Times New Roman"/>
+          <w:b/>
+          <w:bCs/>
+          <w:color w:val="000000"/>
+          <w:kern w:val="0"/>
+          <w14:ligatures w14:val="none"/>
+        </w:rPr>
+        <w:t>.</w:t>
+      </w:r>
+    </w:p>
+    <w:p>
+      <w:pPr>
+        <w:jc w:val="both"/>
+        <w:rPr>
+          <w:rFonts w:ascii="Times New Roman" w:eastAsia="Times New Roman" w:hAnsi="Times New Roman" w:cs="Times New Roman"/>
+          <w:b/>
+          <w:bCs/>
+          <w:color w:val="000000"/>
+          <w:kern w:val="0"/>
+          <w14:ligatures w14:val="none"/>
+        </w:rPr>
+      </w:pPr>
+    </w:p>
+    <w:p>
+      <w:pPr>
+        <w:jc w:val="both"/>
+        <w:rPr>
+          <w:rFonts w:ascii="Times New Roman" w:eastAsia="Times New Roman" w:hAnsi="Times New Roman" w:cs="Times New Roman"/>
+          <w:b/>
+          <w:bCs/>
+          <w:color w:val="000000"/>
+          <w:kern w:val="0"/>
+          <w14:ligatures w14:val="none"/>
+        </w:rPr>
+      </w:pPr>
+      <w:r>
+        <w:rPr>
+          <w:rFonts w:ascii="Times New Roman" w:eastAsia="Times New Roman" w:hAnsi="Times New Roman" w:cs="Times New Roman"/>
+          <w:b/>
+          <w:bCs/>
+          <w:color w:val="000000"/>
+          <w:kern w:val="0"/>
+          <w14:ligatures w14:val="none"/>
+        </w:rPr>
+        <w:t>## change the tone of abstract/Overview to learning experience.</w:t>
+      </w:r>
+    </w:p>
+    <w:p>
+      <w:pPr>
+        <w:jc w:val="both"/>
+        <w:rPr>
+          <w:rFonts w:ascii="Times New Roman" w:eastAsia="Times New Roman" w:hAnsi="Times New Roman" w:cs="Times New Roman"/>
+          <w:kern w:val="0"/>
+          <w14:ligatures w14:val="none"/>
+        </w:rPr>
+      </w:pPr>
+    </w:p>
+    <w:p>
+      <w:pPr>
+        <w:jc w:val="both"/>
+        <w:rPr>
+          <w:rFonts w:ascii="Times New Roman" w:eastAsia="Times New Roman" w:hAnsi="Times New Roman" w:cs="Times New Roman"/>
+          <w:kern w:val="0"/>
+          <w14:ligatures w14:val="none"/>
+        </w:rPr>
+      </w:pPr>
+      <w:r>
+        <w:rPr>
+          <w:rFonts w:ascii="Times New Roman" w:eastAsia="Times New Roman" w:hAnsi="Times New Roman" w:cs="Times New Roman"/>
+          <w:color w:val="000000"/>
+          <w:kern w:val="0"/>
+          <w14:ligatures w14:val="none"/>
+        </w:rPr>
+        <w:t>This project is aims to crafting a real-time gesture-controlled system designed to seamlessly alter backgrounds (Background can be static image or a short video which runs in a loop) in both live video streams and static images. Focused on delivering an interactive and personalized experience, the application incorporates the utilization and customization of existing gesture recognition models. The project involves generating specific datasets for training and harnessing Convolutional Neural Network (CNN) layers to classify gestures accurately.</w:t>
+      </w:r>
+    </w:p>
+    <w:p>
+      <w:pPr>
+        <w:rPr>
+          <w:rFonts w:ascii="Times New Roman" w:eastAsia="Times New Roman" w:hAnsi="Times New Roman" w:cs="Times New Roman"/>
+          <w:kern w:val="0"/>
+          <w14:ligatures w14:val="none"/>
+        </w:rPr>
+      </w:pPr>
+    </w:p>
+    <w:p>
+      <w:pPr>
+        <w:jc w:val="both"/>
+        <w:rPr>
+          <w:rFonts w:ascii="Times New Roman" w:eastAsia="Times New Roman" w:hAnsi="Times New Roman" w:cs="Times New Roman"/>
+          <w:kern w:val="0"/>
+          <w14:ligatures w14:val="none"/>
+        </w:rPr>
+      </w:pPr>
+      <w:r>
+        <w:rPr>
+          <w:rFonts w:ascii="Times New Roman" w:eastAsia="Times New Roman" w:hAnsi="Times New Roman" w:cs="Times New Roman"/>
+          <w:color w:val="000000"/>
+          <w:kern w:val="0"/>
+          <w14:ligatures w14:val="none"/>
+        </w:rPr>
+        <w:t>Prior to execution, a meticulous mapping process establishes the correlation between gestures and predefined backgrounds. The live camera feed or static image undergoes real-time gesture interpretation, triggering the selection of the corresponding background. The integration process employs image segmentation techniques to ensure a fluid and visually appealing transition, maintaining the integrity of the static image or live video. Through this approach, the project aims to enhance user engagement, offering a novel and immersive experience in dynamic background manipulation.</w:t>
+      </w:r>
+    </w:p>
+    <w:p>
+      <w:pPr>
+        <w:spacing w:after="240"/>
+        <w:rPr>
+          <w:rFonts w:ascii="Times New Roman" w:eastAsia="Times New Roman" w:hAnsi="Times New Roman" w:cs="Times New Roman"/>
+          <w:kern w:val="0"/>
+          <w14:ligatures w14:val="none"/>
+        </w:rPr>
+      </w:pPr>
+    </w:p>
+    <w:p>
+      <w:pPr>
+        <w:jc w:val="both"/>
+        <w:rPr>
+          <w:rFonts w:ascii="Times New Roman" w:eastAsia="Times New Roman" w:hAnsi="Times New Roman" w:cs="Times New Roman"/>
+          <w:kern w:val="0"/>
+          <w14:ligatures w14:val="none"/>
+        </w:rPr>
+      </w:pPr>
+      <w:r>
+        <w:rPr>
+          <w:rFonts w:ascii="Times New Roman" w:eastAsia="Times New Roman" w:hAnsi="Times New Roman" w:cs="Times New Roman"/>
+          <w:b/>
+          <w:bCs/>
+          <w:color w:val="000000"/>
+          <w:kern w:val="0"/>
+          <w14:ligatures w14:val="none"/>
+        </w:rPr>
+        <w:t>Learning Objectives</w:t>
+      </w:r>
+    </w:p>
+    <w:p>
+      <w:pPr>
+        <w:jc w:val="both"/>
+        <w:rPr>
+          <w:rFonts w:ascii="Times New Roman" w:eastAsia="Times New Roman" w:hAnsi="Times New Roman" w:cs="Times New Roman"/>
+          <w:kern w:val="0"/>
+          <w14:ligatures w14:val="none"/>
+        </w:rPr>
+      </w:pPr>
+      <w:r>
+        <w:rPr>
+          <w:rFonts w:ascii="Times New Roman" w:eastAsia="Times New Roman" w:hAnsi="Times New Roman" w:cs="Times New Roman"/>
+          <w:color w:val="000000"/>
+          <w:kern w:val="0"/>
+          <w14:ligatures w14:val="none"/>
+        </w:rPr>
+        <w:t>In this course project, our focus will be on acquiring a deep understanding of existing hand recognition models and their functionality. We will actively engage in the creation of a specialized dataset tailored for training the chosen model. Leveraging established Convolutional Neural Networks (CNN), we will delve into the intricacies of training the model using the meticulously crafted datasets. Subsequently, the acquired knowledge will be applied to implement segmentation techniques on static images and live video streams using the model's output. This multifaceted approach aims to provide participants with hands-on experience in the complete workflow—from model training to practical application in segmentation—enhancing their proficiency in the domain of hand recognition and image processing.</w:t>
+      </w:r>
+    </w:p>
+    <w:p>
+      <w:pPr>
+        <w:spacing w:after="240"/>
+        <w:rPr>
+          <w:rFonts w:ascii="Times New Roman" w:eastAsia="Times New Roman" w:hAnsi="Times New Roman" w:cs="Times New Roman"/>
+          <w:kern w:val="0"/>
+          <w14:ligatures w14:val="none"/>
+        </w:rPr>
+      </w:pPr>
+    </w:p>
+    <w:p>
+      <w:pPr>
+        <w:jc w:val="both"/>
+        <w:rPr>
+          <w:rFonts w:ascii="Times New Roman" w:eastAsia="Times New Roman" w:hAnsi="Times New Roman" w:cs="Times New Roman"/>
+          <w:kern w:val="0"/>
+          <w14:ligatures w14:val="none"/>
+        </w:rPr>
+      </w:pPr>
+      <w:r>
+        <w:rPr>
+          <w:rFonts w:ascii="Times New Roman" w:eastAsia="Times New Roman" w:hAnsi="Times New Roman" w:cs="Times New Roman"/>
+          <w:b/>
+          <w:bCs/>
+          <w:color w:val="000000"/>
+          <w:kern w:val="0"/>
+          <w14:ligatures w14:val="none"/>
+        </w:rPr>
+        <w:t>Discussion of ethics</w:t>
+      </w:r>
+    </w:p>
+    <w:p>
+      <w:pPr>
+        <w:jc w:val="both"/>
+        <w:rPr>
+          <w:rFonts w:ascii="Times New Roman" w:eastAsia="Times New Roman" w:hAnsi="Times New Roman" w:cs="Times New Roman"/>
+          <w:kern w:val="0"/>
+          <w14:ligatures w14:val="none"/>
+        </w:rPr>
+      </w:pPr>
+      <w:r>
+        <w:rPr>
+          <w:rFonts w:ascii="Times New Roman" w:eastAsia="Times New Roman" w:hAnsi="Times New Roman" w:cs="Times New Roman"/>
+          <w:color w:val="000000"/>
+          <w:kern w:val="0"/>
+          <w14:ligatures w14:val="none"/>
+        </w:rPr>
+        <w:t>The real-time gesture-controlled system project prioritizes ethical practices in various aspects. Capturing live video requires meticulous attention to user privacy and consent, adhering to legal regulations. Ethical data collection for training gesture recognition models is crucial to prevent biases and ensure diversity.</w:t>
+      </w:r>
+    </w:p>
+    <w:p>
+      <w:pPr>
+        <w:rPr>
+          <w:rFonts w:ascii="Times New Roman" w:eastAsia="Times New Roman" w:hAnsi="Times New Roman" w:cs="Times New Roman"/>
+          <w:kern w:val="0"/>
+          <w14:ligatures w14:val="none"/>
+        </w:rPr>
+      </w:pPr>
+    </w:p>
+    <w:p>
+      <w:pPr>
+        <w:jc w:val="both"/>
+        <w:rPr>
+          <w:rFonts w:ascii="Times New Roman" w:eastAsia="Times New Roman" w:hAnsi="Times New Roman" w:cs="Times New Roman"/>
+          <w:kern w:val="0"/>
+          <w14:ligatures w14:val="none"/>
+        </w:rPr>
+      </w:pPr>
+      <w:r>
+        <w:rPr>
+          <w:rFonts w:ascii="Times New Roman" w:eastAsia="Times New Roman" w:hAnsi="Times New Roman" w:cs="Times New Roman"/>
+          <w:color w:val="000000"/>
+          <w:kern w:val="0"/>
+          <w14:ligatures w14:val="none"/>
+        </w:rPr>
+        <w:t xml:space="preserve">The integration of Convolutional Neural Networks (CNN) necessitates transparency and accountability, with measures in place to identify and address potential biases in the training data. Ethical concerns extend to background selection in live video streams, emphasizing the need for respectful, non-offensive </w:t>
+      </w:r>
+      <w:r>
+        <w:rPr>
+          <w:rFonts w:ascii="Times New Roman" w:eastAsia="Times New Roman" w:hAnsi="Times New Roman" w:cs="Times New Roman"/>
+          <w:color w:val="000000"/>
+          <w:kern w:val="0"/>
+          <w14:ligatures w14:val="none"/>
+        </w:rPr>
+        <w:t>choices. By</w:t>
+      </w:r>
+      <w:r>
+        <w:rPr>
+          <w:rFonts w:ascii="Times New Roman" w:eastAsia="Times New Roman" w:hAnsi="Times New Roman" w:cs="Times New Roman"/>
+          <w:color w:val="000000"/>
+          <w:kern w:val="0"/>
+          <w14:ligatures w14:val="none"/>
+        </w:rPr>
+        <w:t xml:space="preserve"> prioritizing ethics, the project aims to build trust, accountability, and a socially responsible approach to technology implementation, respecting individuals' privacy and dignity.</w:t>
+      </w:r>
+    </w:p>
+    <w:p>
+      <w:pPr>
+        <w:jc w:val="both"/>
+        <w:rPr>
+          <w:rFonts w:ascii="Times New Roman" w:eastAsia="Times New Roman" w:hAnsi="Times New Roman" w:cs="Times New Roman"/>
+          <w:b/>
+          <w:bCs/>
+          <w:color w:val="000000"/>
+          <w:kern w:val="0"/>
+          <w14:ligatures w14:val="none"/>
+        </w:rPr>
+      </w:pPr>
+    </w:p>
+    <w:p>
+      <w:pPr>
+        <w:jc w:val="both"/>
+        <w:rPr>
+          <w:rFonts w:ascii="Times New Roman" w:eastAsia="Times New Roman" w:hAnsi="Times New Roman" w:cs="Times New Roman"/>
+          <w:b/>
+          <w:bCs/>
+          <w:color w:val="000000"/>
+          <w:kern w:val="0"/>
+          <w14:ligatures w14:val="none"/>
+        </w:rPr>
+      </w:pPr>
+      <w:r>
+        <w:rPr>
+          <w:rFonts w:ascii="Times New Roman" w:eastAsia="Times New Roman" w:hAnsi="Times New Roman" w:cs="Times New Roman"/>
+          <w:b/>
+          <w:bCs/>
+          <w:color w:val="000000"/>
+          <w:kern w:val="0"/>
+          <w14:ligatures w14:val="none"/>
+        </w:rPr>
+        <w:t>Reach Goal.</w:t>
+      </w:r>
+    </w:p>
+    <w:p>
+      <w:pPr>
+        <w:jc w:val="both"/>
+        <w:rPr>
+          <w:rFonts w:ascii="Times New Roman" w:eastAsia="Times New Roman" w:hAnsi="Times New Roman" w:cs="Times New Roman"/>
+          <w:kern w:val="0"/>
+          <w14:ligatures w14:val="none"/>
+        </w:rPr>
+      </w:pPr>
+      <w:r>
+        <w:rPr>
+          <w:rFonts w:ascii="Times New Roman" w:eastAsia="Times New Roman" w:hAnsi="Times New Roman" w:cs="Times New Roman"/>
+          <w:color w:val="000000"/>
+          <w:kern w:val="0"/>
+          <w14:ligatures w14:val="none"/>
+        </w:rPr>
+        <w:t>The objective is to create a system for manipulating backgrounds through gesture control, employing computer vision and machine learning techniques.</w:t>
+      </w:r>
+    </w:p>
+    <w:p>
+      <w:pPr>
+        <w:spacing w:after="240"/>
+        <w:rPr>
+          <w:rFonts w:ascii="Times New Roman" w:eastAsia="Times New Roman" w:hAnsi="Times New Roman" w:cs="Times New Roman"/>
+          <w:kern w:val="0"/>
+          <w14:ligatures w14:val="none"/>
+        </w:rPr>
+      </w:pPr>
+    </w:p>
+    <w:p>
+      <w:pPr>
+        <w:jc w:val="both"/>
+        <w:rPr>
+          <w:rFonts w:ascii="Times New Roman" w:eastAsia="Times New Roman" w:hAnsi="Times New Roman" w:cs="Times New Roman"/>
+          <w:b/>
+          <w:bCs/>
+          <w:color w:val="000000"/>
+          <w:kern w:val="0"/>
+          <w14:ligatures w14:val="none"/>
+        </w:rPr>
+      </w:pPr>
+      <w:r>
+        <w:rPr>
+          <w:rFonts w:ascii="Times New Roman" w:eastAsia="Times New Roman" w:hAnsi="Times New Roman" w:cs="Times New Roman"/>
+          <w:b/>
+          <w:bCs/>
+          <w:color w:val="000000"/>
+          <w:kern w:val="0"/>
+          <w14:ligatures w14:val="none"/>
+        </w:rPr>
+        <w:t>Minimum Goal.</w:t>
+      </w:r>
+    </w:p>
+    <w:p>
+      <w:pPr>
+        <w:jc w:val="both"/>
+        <w:rPr>
+          <w:rFonts w:ascii="Times New Roman" w:eastAsia="Times New Roman" w:hAnsi="Times New Roman" w:cs="Times New Roman"/>
+          <w:b/>
+          <w:bCs/>
+          <w:color w:val="000000"/>
+          <w:kern w:val="0"/>
+          <w14:ligatures w14:val="none"/>
+        </w:rPr>
+      </w:pPr>
+    </w:p>
+    <w:p>
+      <w:pPr>
+        <w:jc w:val="both"/>
+        <w:rPr>
+          <w:rFonts w:ascii="Times New Roman" w:eastAsia="Times New Roman" w:hAnsi="Times New Roman" w:cs="Times New Roman"/>
+          <w:b/>
+          <w:bCs/>
+          <w:color w:val="000000"/>
+          <w:kern w:val="0"/>
+          <w14:ligatures w14:val="none"/>
+        </w:rPr>
+      </w:pPr>
+      <w:r>
+        <w:rPr>
+          <w:rFonts w:ascii="Times New Roman" w:eastAsia="Times New Roman" w:hAnsi="Times New Roman" w:cs="Times New Roman"/>
+          <w:b/>
+          <w:bCs/>
+          <w:color w:val="000000"/>
+          <w:kern w:val="0"/>
+          <w14:ligatures w14:val="none"/>
+        </w:rPr>
+        <w:t>Recognition of gestures</w:t>
+      </w:r>
+    </w:p>
+    <w:p>
+      <w:pPr>
+        <w:jc w:val="both"/>
+        <w:rPr>
+          <w:rFonts w:ascii="Times New Roman" w:eastAsia="Times New Roman" w:hAnsi="Times New Roman" w:cs="Times New Roman"/>
+          <w:b/>
+          <w:bCs/>
+          <w:color w:val="000000"/>
+          <w:kern w:val="0"/>
+          <w14:ligatures w14:val="none"/>
+        </w:rPr>
+      </w:pPr>
+      <w:r>
+        <w:rPr>
+          <w:rFonts w:ascii="Times New Roman" w:eastAsia="Times New Roman" w:hAnsi="Times New Roman" w:cs="Times New Roman"/>
+          <w:b/>
+          <w:bCs/>
+          <w:color w:val="000000"/>
+          <w:kern w:val="0"/>
+          <w14:ligatures w14:val="none"/>
+        </w:rPr>
+        <w:t>Implementation of segmentation</w:t>
+      </w:r>
+    </w:p>
+    <w:p>
+      <w:pPr>
+        <w:jc w:val="both"/>
+        <w:rPr>
+          <w:rFonts w:ascii="Times New Roman" w:eastAsia="Times New Roman" w:hAnsi="Times New Roman" w:cs="Times New Roman"/>
+          <w:kern w:val="0"/>
+          <w14:ligatures w14:val="none"/>
+        </w:rPr>
+      </w:pPr>
+      <w:r>
+        <w:rPr>
+          <w:rFonts w:ascii="Times New Roman" w:eastAsia="Times New Roman" w:hAnsi="Times New Roman" w:cs="Times New Roman"/>
+          <w:color w:val="000000"/>
+          <w:kern w:val="0"/>
+          <w14:ligatures w14:val="none"/>
+        </w:rPr>
+        <w:t xml:space="preserve">To employ a system which recognizes </w:t>
+      </w:r>
+      <w:r>
+        <w:rPr>
+          <w:rFonts w:ascii="Times New Roman" w:eastAsia="Times New Roman" w:hAnsi="Times New Roman" w:cs="Times New Roman"/>
+          <w:color w:val="000000"/>
+          <w:kern w:val="0"/>
+          <w14:ligatures w14:val="none"/>
+        </w:rPr>
+        <w:t>at least</w:t>
+      </w:r>
+      <w:r>
+        <w:rPr>
+          <w:rFonts w:ascii="Times New Roman" w:eastAsia="Times New Roman" w:hAnsi="Times New Roman" w:cs="Times New Roman"/>
+          <w:color w:val="000000"/>
+          <w:kern w:val="0"/>
+          <w14:ligatures w14:val="none"/>
+        </w:rPr>
+        <w:t xml:space="preserve"> 2 Gestures and manipulating the background on a static image.</w:t>
+      </w:r>
+    </w:p>
+    <w:p>
+      <w:pPr>
+        <w:jc w:val="both"/>
+        <w:rPr>
+          <w:rFonts w:ascii="Times New Roman" w:eastAsia="Times New Roman" w:hAnsi="Times New Roman" w:cs="Times New Roman"/>
+          <w:kern w:val="0"/>
+          <w14:ligatures w14:val="none"/>
+        </w:rPr>
+      </w:pPr>
+    </w:p>
+    <w:p>
+      <w:pPr>
+        <w:jc w:val="both"/>
+        <w:rPr>
+          <w:rFonts w:ascii="Times New Roman" w:eastAsia="Times New Roman" w:hAnsi="Times New Roman" w:cs="Times New Roman"/>
+          <w:kern w:val="0"/>
+          <w14:ligatures w14:val="none"/>
+        </w:rPr>
+      </w:pPr>
+      <w:r>
+        <w:rPr>
+          <w:rFonts w:ascii="Times New Roman" w:eastAsia="Times New Roman" w:hAnsi="Times New Roman" w:cs="Times New Roman"/>
+          <w:b/>
+          <w:bCs/>
+          <w:color w:val="000000"/>
+          <w:kern w:val="0"/>
+          <w14:ligatures w14:val="none"/>
+        </w:rPr>
+        <w:t>Milestones and internal deadlines.</w:t>
+      </w:r>
+    </w:p>
+    <w:p>
+      <w:pPr>
+        <w:jc w:val="both"/>
+        <w:rPr>
+          <w:rFonts w:ascii="Times New Roman" w:eastAsia="Times New Roman" w:hAnsi="Times New Roman" w:cs="Times New Roman"/>
+          <w:kern w:val="0"/>
+          <w14:ligatures w14:val="none"/>
+        </w:rPr>
+      </w:pPr>
+      <w:r>
+        <w:rPr>
+          <w:rFonts w:ascii="Times New Roman" w:eastAsia="Times New Roman" w:hAnsi="Times New Roman" w:cs="Times New Roman"/>
+          <w:b/>
+          <w:bCs/>
+          <w:color w:val="000000"/>
+          <w:kern w:val="0"/>
+          <w14:ligatures w14:val="none"/>
+        </w:rPr>
+        <w:t xml:space="preserve">Milestone 1 - </w:t>
+      </w:r>
+      <w:r>
+        <w:rPr>
+          <w:rFonts w:ascii="Times New Roman" w:eastAsia="Times New Roman" w:hAnsi="Times New Roman" w:cs="Times New Roman"/>
+          <w:color w:val="000000"/>
+          <w:kern w:val="0"/>
+          <w14:ligatures w14:val="none"/>
+        </w:rPr>
+        <w:t xml:space="preserve">Understand Hand Gesture recognition models </w:t>
+      </w:r>
+      <w:r>
+        <w:rPr>
+          <w:rFonts w:ascii="Times New Roman" w:eastAsia="Times New Roman" w:hAnsi="Times New Roman" w:cs="Times New Roman"/>
+          <w:b/>
+          <w:bCs/>
+          <w:color w:val="000000"/>
+          <w:kern w:val="0"/>
+          <w14:ligatures w14:val="none"/>
+        </w:rPr>
+        <w:t>and generating datasets</w:t>
+      </w:r>
+      <w:r>
+        <w:rPr>
+          <w:rFonts w:ascii="Times New Roman" w:eastAsia="Times New Roman" w:hAnsi="Times New Roman" w:cs="Times New Roman"/>
+          <w:color w:val="000000"/>
+          <w:kern w:val="0"/>
+          <w14:ligatures w14:val="none"/>
+        </w:rPr>
+        <w:t>.</w:t>
+      </w:r>
+    </w:p>
+    <w:p>
+      <w:pPr>
+        <w:jc w:val="both"/>
+        <w:rPr>
+          <w:rFonts w:ascii="Times New Roman" w:eastAsia="Times New Roman" w:hAnsi="Times New Roman" w:cs="Times New Roman"/>
+          <w:kern w:val="0"/>
+          <w14:ligatures w14:val="none"/>
+        </w:rPr>
+      </w:pPr>
+      <w:r>
+        <w:rPr>
+          <w:rFonts w:ascii="Times New Roman" w:eastAsia="Times New Roman" w:hAnsi="Times New Roman" w:cs="Times New Roman"/>
+          <w:b/>
+          <w:bCs/>
+          <w:color w:val="000000"/>
+          <w:kern w:val="0"/>
+          <w14:ligatures w14:val="none"/>
+        </w:rPr>
+        <w:t xml:space="preserve">Milestone 2 - </w:t>
+      </w:r>
+      <w:r>
+        <w:rPr>
+          <w:rFonts w:ascii="Times New Roman" w:eastAsia="Times New Roman" w:hAnsi="Times New Roman" w:cs="Times New Roman"/>
+          <w:color w:val="000000"/>
+          <w:kern w:val="0"/>
+          <w14:ligatures w14:val="none"/>
+        </w:rPr>
+        <w:t>Training the CNN classifier and mapping the outputs to the background.</w:t>
+      </w:r>
+    </w:p>
+    <w:p>
+      <w:pPr>
+        <w:jc w:val="both"/>
+        <w:rPr>
+          <w:rFonts w:ascii="Times New Roman" w:eastAsia="Times New Roman" w:hAnsi="Times New Roman" w:cs="Times New Roman"/>
+          <w:kern w:val="0"/>
+          <w14:ligatures w14:val="none"/>
+        </w:rPr>
+      </w:pPr>
+      <w:r>
+        <w:rPr>
+          <w:rFonts w:ascii="Times New Roman" w:eastAsia="Times New Roman" w:hAnsi="Times New Roman" w:cs="Times New Roman"/>
+          <w:b/>
+          <w:bCs/>
+          <w:color w:val="000000"/>
+          <w:kern w:val="0"/>
+          <w14:ligatures w14:val="none"/>
+        </w:rPr>
+        <w:t xml:space="preserve">Milestone 3 - </w:t>
+      </w:r>
+      <w:r>
+        <w:rPr>
+          <w:rFonts w:ascii="Times New Roman" w:eastAsia="Times New Roman" w:hAnsi="Times New Roman" w:cs="Times New Roman"/>
+          <w:color w:val="000000"/>
+          <w:kern w:val="0"/>
+          <w14:ligatures w14:val="none"/>
+        </w:rPr>
+        <w:t xml:space="preserve">Applying segmentation to embed </w:t>
       </w:r>
       <w:r>
         <w:rPr>
@@ -703,53 +1267,284 @@
           <w:kern w:val="0"/>
           <w14:ligatures w14:val="none"/>
         </w:rPr>
-        <w:t xml:space="preserve">Background can be static image or a short video which runs in a loop) in both live video streams and static images. Focused on delivering an interactive and personalized experience, the application incorporates the utilization and customization of existing gesture recognition models. The project involves generating specific datasets for </w:t>
-      </w:r>
-      <w:r>
-        <w:rPr>
-          <w:rFonts w:ascii="Times New Roman" w:eastAsia="Times New Roman" w:hAnsi="Times New Roman" w:cs="Times New Roman"/>
-          <w:color w:val="000000"/>
-          <w:kern w:val="0"/>
-          <w14:ligatures w14:val="none"/>
-        </w:rPr>
-        <w:t>training and</w:t>
-      </w:r>
-      <w:r>
-        <w:rPr>
-          <w:rFonts w:ascii="Times New Roman" w:eastAsia="Times New Roman" w:hAnsi="Times New Roman" w:cs="Times New Roman"/>
-          <w:color w:val="000000"/>
-          <w:kern w:val="0"/>
-          <w14:ligatures w14:val="none"/>
-        </w:rPr>
-        <w:t xml:space="preserve"> harnessing Convolutional Neural Network (CNN) layers to classify gestures accurately.</w:t>
-      </w:r>
-    </w:p>
-    <w:p>
-      <w:pPr>
-        <w:rPr>
-          <w:rFonts w:ascii="Times New Roman" w:eastAsia="Times New Roman" w:hAnsi="Times New Roman" w:cs="Times New Roman"/>
-          <w:kern w:val="0"/>
-          <w14:ligatures w14:val="none"/>
-        </w:rPr>
-      </w:pPr>
-    </w:p>
-    <w:p>
-      <w:pPr>
-        <w:jc w:val="both"/>
-        <w:rPr>
-          <w:rFonts w:ascii="Times New Roman" w:eastAsia="Times New Roman" w:hAnsi="Times New Roman" w:cs="Times New Roman"/>
-          <w:kern w:val="0"/>
-          <w14:ligatures w14:val="none"/>
-        </w:rPr>
-      </w:pPr>
-      <w:r>
-        <w:rPr>
-          <w:rFonts w:ascii="Times New Roman" w:eastAsia="Times New Roman" w:hAnsi="Times New Roman" w:cs="Times New Roman"/>
-          <w:color w:val="000000"/>
-          <w:kern w:val="0"/>
-          <w14:ligatures w14:val="none"/>
-        </w:rPr>
-        <w:t>Prior to execution, a meticulous mapping process establishes the correlation between gestures and predefined backgrounds. The live camera feed or static image undergoes real-time gesture interpretation, triggering the selection of the corresponding background. The integration process employs image segmentation techniques to ensure a fluid and visually appealing transition, maintaining the integrity of the static image or live video. Through this approach, the project aims to enhance user engagement, offering a novel and immersive experience in dynamic background manipulation.</w:t>
+        <w:t>Static image/recorded videos) and Quality Assurance.</w:t>
+      </w:r>
+    </w:p>
+    <w:p>
+      <w:pPr>
+        <w:rPr>
+          <w:rFonts w:ascii="Times New Roman" w:eastAsia="Times New Roman" w:hAnsi="Times New Roman" w:cs="Times New Roman"/>
+          <w:kern w:val="0"/>
+          <w14:ligatures w14:val="none"/>
+        </w:rPr>
+      </w:pPr>
+    </w:p>
+    <w:p>
+      <w:pPr>
+        <w:jc w:val="both"/>
+        <w:rPr>
+          <w:rFonts w:ascii="Times New Roman" w:eastAsia="Times New Roman" w:hAnsi="Times New Roman" w:cs="Times New Roman"/>
+          <w:b/>
+          <w:bCs/>
+          <w:color w:val="000000"/>
+          <w:kern w:val="0"/>
+          <w14:ligatures w14:val="none"/>
+        </w:rPr>
+      </w:pPr>
+      <w:r>
+        <w:rPr>
+          <w:rFonts w:ascii="Times New Roman" w:eastAsia="Times New Roman" w:hAnsi="Times New Roman" w:cs="Times New Roman"/>
+          <w:b/>
+          <w:bCs/>
+          <w:color w:val="000000"/>
+          <w:kern w:val="0"/>
+          <w14:ligatures w14:val="none"/>
+        </w:rPr>
+        <w:t>Organization of the team</w:t>
+      </w:r>
+    </w:p>
+    <w:p>
+      <w:pPr>
+        <w:jc w:val="both"/>
+        <w:rPr>
+          <w:rFonts w:ascii="Times New Roman" w:eastAsia="Times New Roman" w:hAnsi="Times New Roman" w:cs="Times New Roman"/>
+          <w:kern w:val="0"/>
+          <w14:ligatures w14:val="none"/>
+        </w:rPr>
+      </w:pPr>
+    </w:p>
+    <w:p>
+      <w:pPr>
+        <w:jc w:val="both"/>
+        <w:rPr>
+          <w:rFonts w:ascii="Times New Roman" w:eastAsia="Times New Roman" w:hAnsi="Times New Roman" w:cs="Times New Roman"/>
+          <w:kern w:val="0"/>
+          <w14:ligatures w14:val="none"/>
+        </w:rPr>
+      </w:pPr>
+      <w:r>
+        <w:rPr>
+          <w:rFonts w:ascii="Times New Roman" w:eastAsia="Times New Roman" w:hAnsi="Times New Roman" w:cs="Times New Roman"/>
+          <w:color w:val="000000"/>
+          <w:kern w:val="0"/>
+          <w14:ligatures w14:val="none"/>
+        </w:rPr>
+        <w:t>Everyone</w:t>
+      </w:r>
+      <w:r>
+        <w:rPr>
+          <w:rFonts w:ascii="Times New Roman" w:eastAsia="Times New Roman" w:hAnsi="Times New Roman" w:cs="Times New Roman"/>
+          <w:b/>
+          <w:bCs/>
+          <w:color w:val="000000"/>
+          <w:kern w:val="0"/>
+          <w14:ligatures w14:val="none"/>
+        </w:rPr>
+        <w:t xml:space="preserve"> -</w:t>
+      </w:r>
+      <w:r>
+        <w:rPr>
+          <w:rFonts w:ascii="Times New Roman" w:eastAsia="Times New Roman" w:hAnsi="Times New Roman" w:cs="Times New Roman"/>
+          <w:color w:val="000000"/>
+          <w:kern w:val="0"/>
+          <w14:ligatures w14:val="none"/>
+        </w:rPr>
+        <w:t xml:space="preserve"> Project Idea Brainstorming, Documentation and Code quality.</w:t>
+      </w:r>
+    </w:p>
+    <w:p>
+      <w:pPr>
+        <w:jc w:val="both"/>
+        <w:rPr>
+          <w:rFonts w:ascii="Times New Roman" w:eastAsia="Times New Roman" w:hAnsi="Times New Roman" w:cs="Times New Roman"/>
+          <w:kern w:val="0"/>
+          <w14:ligatures w14:val="none"/>
+        </w:rPr>
+      </w:pPr>
+      <w:r>
+        <w:rPr>
+          <w:rFonts w:ascii="Times New Roman" w:eastAsia="Times New Roman" w:hAnsi="Times New Roman" w:cs="Times New Roman"/>
+          <w:color w:val="000000"/>
+          <w:kern w:val="0"/>
+          <w14:ligatures w14:val="none"/>
+        </w:rPr>
+        <w:t>Ramprasad Kokkula</w:t>
+      </w:r>
+      <w:r>
+        <w:rPr>
+          <w:rFonts w:ascii="Times New Roman" w:eastAsia="Times New Roman" w:hAnsi="Times New Roman" w:cs="Times New Roman"/>
+          <w:color w:val="000000"/>
+          <w:kern w:val="0"/>
+          <w14:ligatures w14:val="none"/>
+        </w:rPr>
+        <w:t xml:space="preserve"> </w:t>
+      </w:r>
+      <w:r>
+        <w:rPr>
+          <w:rFonts w:ascii="Times New Roman" w:eastAsia="Times New Roman" w:hAnsi="Times New Roman" w:cs="Times New Roman"/>
+          <w:color w:val="000000"/>
+          <w:kern w:val="0"/>
+          <w14:ligatures w14:val="none"/>
+        </w:rPr>
+        <w:t>-</w:t>
+      </w:r>
+      <w:r>
+        <w:rPr>
+          <w:rFonts w:ascii="Times New Roman" w:eastAsia="Times New Roman" w:hAnsi="Times New Roman" w:cs="Times New Roman"/>
+          <w:b/>
+          <w:bCs/>
+          <w:color w:val="000000"/>
+          <w:kern w:val="0"/>
+          <w14:ligatures w14:val="none"/>
+        </w:rPr>
+        <w:t xml:space="preserve"> </w:t>
+      </w:r>
+      <w:r>
+        <w:rPr>
+          <w:rFonts w:ascii="Times New Roman" w:eastAsia="Times New Roman" w:hAnsi="Times New Roman" w:cs="Times New Roman"/>
+          <w:color w:val="000000"/>
+          <w:kern w:val="0"/>
+          <w14:ligatures w14:val="none"/>
+        </w:rPr>
+        <w:t>Understanding</w:t>
+      </w:r>
+      <w:r>
+        <w:rPr>
+          <w:rFonts w:ascii="Times New Roman" w:eastAsia="Times New Roman" w:hAnsi="Times New Roman" w:cs="Times New Roman"/>
+          <w:color w:val="000000"/>
+          <w:kern w:val="0"/>
+          <w14:ligatures w14:val="none"/>
+        </w:rPr>
+        <w:t xml:space="preserve"> existing hand gesture models and </w:t>
+      </w:r>
+      <w:r>
+        <w:rPr>
+          <w:rFonts w:ascii="Times New Roman" w:eastAsia="Times New Roman" w:hAnsi="Times New Roman" w:cs="Times New Roman"/>
+          <w:color w:val="000000"/>
+          <w:kern w:val="0"/>
+          <w14:ligatures w14:val="none"/>
+        </w:rPr>
+        <w:t>generating</w:t>
+      </w:r>
+      <w:r>
+        <w:rPr>
+          <w:rFonts w:ascii="Times New Roman" w:eastAsia="Times New Roman" w:hAnsi="Times New Roman" w:cs="Times New Roman"/>
+          <w:color w:val="000000"/>
+          <w:kern w:val="0"/>
+          <w14:ligatures w14:val="none"/>
+        </w:rPr>
+        <w:t xml:space="preserve"> specific datasets.</w:t>
+      </w:r>
+    </w:p>
+    <w:p>
+      <w:pPr>
+        <w:jc w:val="both"/>
+        <w:rPr>
+          <w:rFonts w:ascii="Times New Roman" w:eastAsia="Times New Roman" w:hAnsi="Times New Roman" w:cs="Times New Roman"/>
+          <w:kern w:val="0"/>
+          <w14:ligatures w14:val="none"/>
+        </w:rPr>
+      </w:pPr>
+      <w:r>
+        <w:rPr>
+          <w:rFonts w:ascii="Times New Roman" w:eastAsia="Times New Roman" w:hAnsi="Times New Roman" w:cs="Times New Roman"/>
+          <w:color w:val="000000"/>
+          <w:kern w:val="0"/>
+          <w14:ligatures w14:val="none"/>
+        </w:rPr>
+        <w:t xml:space="preserve">Person 2 </w:t>
+      </w:r>
+      <w:r>
+        <w:rPr>
+          <w:rFonts w:ascii="Times New Roman" w:eastAsia="Times New Roman" w:hAnsi="Times New Roman" w:cs="Times New Roman"/>
+          <w:color w:val="000000"/>
+          <w:kern w:val="0"/>
+          <w14:ligatures w14:val="none"/>
+        </w:rPr>
+        <w:t>- Training</w:t>
+      </w:r>
+      <w:r>
+        <w:rPr>
+          <w:rFonts w:ascii="Times New Roman" w:eastAsia="Times New Roman" w:hAnsi="Times New Roman" w:cs="Times New Roman"/>
+          <w:color w:val="000000"/>
+          <w:kern w:val="0"/>
+          <w14:ligatures w14:val="none"/>
+        </w:rPr>
+        <w:t xml:space="preserve"> the CNN classifier.</w:t>
+      </w:r>
+    </w:p>
+    <w:p>
+      <w:pPr>
+        <w:jc w:val="both"/>
+        <w:rPr>
+          <w:rFonts w:ascii="Times New Roman" w:eastAsia="Times New Roman" w:hAnsi="Times New Roman" w:cs="Times New Roman"/>
+          <w:kern w:val="0"/>
+          <w14:ligatures w14:val="none"/>
+        </w:rPr>
+      </w:pPr>
+      <w:r>
+        <w:rPr>
+          <w:rFonts w:ascii="Times New Roman" w:eastAsia="Times New Roman" w:hAnsi="Times New Roman" w:cs="Times New Roman"/>
+          <w:color w:val="000000"/>
+          <w:kern w:val="0"/>
+          <w14:ligatures w14:val="none"/>
+        </w:rPr>
+        <w:t xml:space="preserve">Person 3 </w:t>
+      </w:r>
+      <w:r>
+        <w:rPr>
+          <w:rFonts w:ascii="Times New Roman" w:eastAsia="Times New Roman" w:hAnsi="Times New Roman" w:cs="Times New Roman"/>
+          <w:color w:val="000000"/>
+          <w:kern w:val="0"/>
+          <w14:ligatures w14:val="none"/>
+        </w:rPr>
+        <w:t>- Mapping</w:t>
+      </w:r>
+      <w:r>
+        <w:rPr>
+          <w:rFonts w:ascii="Times New Roman" w:eastAsia="Times New Roman" w:hAnsi="Times New Roman" w:cs="Times New Roman"/>
+          <w:color w:val="000000"/>
+          <w:kern w:val="0"/>
+          <w14:ligatures w14:val="none"/>
+        </w:rPr>
+        <w:t xml:space="preserve"> the CNN classifier output to the Backgrounds.</w:t>
+      </w:r>
+    </w:p>
+    <w:p>
+      <w:pPr>
+        <w:jc w:val="both"/>
+        <w:rPr>
+          <w:rFonts w:ascii="Times New Roman" w:eastAsia="Times New Roman" w:hAnsi="Times New Roman" w:cs="Times New Roman"/>
+          <w:kern w:val="0"/>
+          <w14:ligatures w14:val="none"/>
+        </w:rPr>
+      </w:pPr>
+      <w:r>
+        <w:rPr>
+          <w:rFonts w:ascii="Times New Roman" w:eastAsia="Times New Roman" w:hAnsi="Times New Roman" w:cs="Times New Roman"/>
+          <w:color w:val="000000"/>
+          <w:kern w:val="0"/>
+          <w14:ligatures w14:val="none"/>
+        </w:rPr>
+        <w:t>Ramprasad Kokkula</w:t>
+      </w:r>
+      <w:r>
+        <w:rPr>
+          <w:rFonts w:ascii="Times New Roman" w:eastAsia="Times New Roman" w:hAnsi="Times New Roman" w:cs="Times New Roman"/>
+          <w:color w:val="000000"/>
+          <w:kern w:val="0"/>
+          <w14:ligatures w14:val="none"/>
+        </w:rPr>
+        <w:t xml:space="preserve"> - Implementation of segmentation on the static image / live video</w:t>
+      </w:r>
+      <w:r>
+        <w:rPr>
+          <w:rFonts w:ascii="Times New Roman" w:eastAsia="Times New Roman" w:hAnsi="Times New Roman" w:cs="Times New Roman"/>
+          <w:color w:val="000000"/>
+          <w:kern w:val="0"/>
+          <w14:ligatures w14:val="none"/>
+        </w:rPr>
+        <w:t>.</w:t>
       </w:r>
     </w:p>
     <w:p>
@@ -764,46 +1559,6 @@
     </w:p>
     <w:p>
       <w:pPr>
-        <w:jc w:val="both"/>
-        <w:rPr>
-          <w:rFonts w:ascii="Times New Roman" w:eastAsia="Times New Roman" w:hAnsi="Times New Roman" w:cs="Times New Roman"/>
-          <w:kern w:val="0"/>
-          <w14:ligatures w14:val="none"/>
-        </w:rPr>
-      </w:pPr>
-      <w:r>
-        <w:rPr>
-          <w:rFonts w:ascii="Times New Roman" w:eastAsia="Times New Roman" w:hAnsi="Times New Roman" w:cs="Times New Roman"/>
-          <w:b/>
-          <w:bCs/>
-          <w:color w:val="000000"/>
-          <w:kern w:val="0"/>
-          <w14:ligatures w14:val="none"/>
-        </w:rPr>
-        <w:t>Learning Objectives</w:t>
-      </w:r>
-    </w:p>
-    <w:p>
-      <w:pPr>
-        <w:jc w:val="both"/>
-        <w:rPr>
-          <w:rFonts w:ascii="Times New Roman" w:eastAsia="Times New Roman" w:hAnsi="Times New Roman" w:cs="Times New Roman"/>
-          <w:kern w:val="0"/>
-          <w14:ligatures w14:val="none"/>
-        </w:rPr>
-      </w:pPr>
-      <w:r>
-        <w:rPr>
-          <w:rFonts w:ascii="Times New Roman" w:eastAsia="Times New Roman" w:hAnsi="Times New Roman" w:cs="Times New Roman"/>
-          <w:color w:val="000000"/>
-          <w:kern w:val="0"/>
-          <w14:ligatures w14:val="none"/>
-        </w:rPr>
-        <w:t>In this course project, our focus will be on acquiring a deep understanding of existing hand recognition models and their functionality. We will actively engage in the creation of a specialized dataset tailored for training the chosen model. Leveraging established Convolutional Neural Networks (CNN), we will delve into the intricacies of training the model using the meticulously crafted datasets. Subsequently, the acquired knowledge will be applied to implement segmentation techniques on static images and live video streams using the model's output. This multifaceted approach aims to provide participants with hands-on experience in the complete workflow—from model training to practical application in segmentation—enhancing their proficiency in the domain of hand recognition and image processing.</w:t>
-      </w:r>
-    </w:p>
-    <w:p>
-      <w:pPr>
         <w:spacing w:after="240"/>
         <w:rPr>
           <w:rFonts w:ascii="Times New Roman" w:eastAsia="Times New Roman" w:hAnsi="Times New Roman" w:cs="Times New Roman"/>
@@ -811,643 +1566,6 @@
           <w14:ligatures w14:val="none"/>
         </w:rPr>
       </w:pPr>
-    </w:p>
-    <w:p>
-      <w:pPr>
-        <w:jc w:val="both"/>
-        <w:rPr>
-          <w:rFonts w:ascii="Times New Roman" w:eastAsia="Times New Roman" w:hAnsi="Times New Roman" w:cs="Times New Roman"/>
-          <w:kern w:val="0"/>
-          <w14:ligatures w14:val="none"/>
-        </w:rPr>
-      </w:pPr>
-      <w:r>
-        <w:rPr>
-          <w:rFonts w:ascii="Times New Roman" w:eastAsia="Times New Roman" w:hAnsi="Times New Roman" w:cs="Times New Roman"/>
-          <w:b/>
-          <w:bCs/>
-          <w:color w:val="000000"/>
-          <w:kern w:val="0"/>
-          <w14:ligatures w14:val="none"/>
-        </w:rPr>
-        <w:t>Discussion of ethics</w:t>
-      </w:r>
-    </w:p>
-    <w:p>
-      <w:pPr>
-        <w:jc w:val="both"/>
-        <w:rPr>
-          <w:rFonts w:ascii="Times New Roman" w:eastAsia="Times New Roman" w:hAnsi="Times New Roman" w:cs="Times New Roman"/>
-          <w:kern w:val="0"/>
-          <w14:ligatures w14:val="none"/>
-        </w:rPr>
-      </w:pPr>
-      <w:r>
-        <w:rPr>
-          <w:rFonts w:ascii="Times New Roman" w:eastAsia="Times New Roman" w:hAnsi="Times New Roman" w:cs="Times New Roman"/>
-          <w:color w:val="000000"/>
-          <w:kern w:val="0"/>
-          <w14:ligatures w14:val="none"/>
-        </w:rPr>
-        <w:t>The real-time gesture-controlled system project prioritizes ethical practices in various aspects. Capturing live video requires meticulous attention to user privacy and consent, adhering to legal regulations. Ethical data collection for training gesture recognition models is crucial to prevent biases and ensure diversity.</w:t>
-      </w:r>
-    </w:p>
-    <w:p>
-      <w:pPr>
-        <w:rPr>
-          <w:rFonts w:ascii="Times New Roman" w:eastAsia="Times New Roman" w:hAnsi="Times New Roman" w:cs="Times New Roman"/>
-          <w:kern w:val="0"/>
-          <w14:ligatures w14:val="none"/>
-        </w:rPr>
-      </w:pPr>
-    </w:p>
-    <w:p>
-      <w:pPr>
-        <w:jc w:val="both"/>
-        <w:rPr>
-          <w:rFonts w:ascii="Times New Roman" w:eastAsia="Times New Roman" w:hAnsi="Times New Roman" w:cs="Times New Roman"/>
-          <w:kern w:val="0"/>
-          <w14:ligatures w14:val="none"/>
-        </w:rPr>
-      </w:pPr>
-      <w:r>
-        <w:rPr>
-          <w:rFonts w:ascii="Times New Roman" w:eastAsia="Times New Roman" w:hAnsi="Times New Roman" w:cs="Times New Roman"/>
-          <w:color w:val="000000"/>
-          <w:kern w:val="0"/>
-          <w14:ligatures w14:val="none"/>
-        </w:rPr>
-        <w:t xml:space="preserve">The integration of Convolutional Neural Networks (CNN) necessitates transparency and accountability, with measures in place to identify and address potential biases in the training data. Ethical concerns extend to background selection in live video streams, emphasizing the need for respectful, non-offensive </w:t>
-      </w:r>
-      <w:r>
-        <w:rPr>
-          <w:rFonts w:ascii="Times New Roman" w:eastAsia="Times New Roman" w:hAnsi="Times New Roman" w:cs="Times New Roman"/>
-          <w:color w:val="000000"/>
-          <w:kern w:val="0"/>
-          <w14:ligatures w14:val="none"/>
-        </w:rPr>
-        <w:t>choices. By</w:t>
-      </w:r>
-      <w:r>
-        <w:rPr>
-          <w:rFonts w:ascii="Times New Roman" w:eastAsia="Times New Roman" w:hAnsi="Times New Roman" w:cs="Times New Roman"/>
-          <w:color w:val="000000"/>
-          <w:kern w:val="0"/>
-          <w14:ligatures w14:val="none"/>
-        </w:rPr>
-        <w:t xml:space="preserve"> prioritizing ethics, the project aims to build trust, accountability, and a socially responsible approach to technology implementation, respecting individuals' privacy and dignity.</w:t>
-      </w:r>
-    </w:p>
-    <w:p>
-      <w:pPr>
-        <w:rPr>
-          <w:rFonts w:ascii="Times New Roman" w:eastAsia="Times New Roman" w:hAnsi="Times New Roman" w:cs="Times New Roman"/>
-          <w:kern w:val="0"/>
-          <w14:ligatures w14:val="none"/>
-        </w:rPr>
-      </w:pPr>
-    </w:p>
-    <w:p>
-      <w:pPr>
-        <w:jc w:val="both"/>
-        <w:rPr>
-          <w:rFonts w:ascii="Times New Roman" w:eastAsia="Times New Roman" w:hAnsi="Times New Roman" w:cs="Times New Roman"/>
-          <w:b/>
-          <w:bCs/>
-          <w:color w:val="000000"/>
-          <w:kern w:val="0"/>
-          <w14:ligatures w14:val="none"/>
-        </w:rPr>
-      </w:pPr>
-    </w:p>
-    <w:p>
-      <w:pPr>
-        <w:jc w:val="both"/>
-        <w:rPr>
-          <w:rFonts w:ascii="Times New Roman" w:eastAsia="Times New Roman" w:hAnsi="Times New Roman" w:cs="Times New Roman"/>
-          <w:b/>
-          <w:bCs/>
-          <w:color w:val="000000"/>
-          <w:kern w:val="0"/>
-          <w14:ligatures w14:val="none"/>
-        </w:rPr>
-      </w:pPr>
-    </w:p>
-    <w:p>
-      <w:pPr>
-        <w:jc w:val="both"/>
-        <w:rPr>
-          <w:rFonts w:ascii="Times New Roman" w:eastAsia="Times New Roman" w:hAnsi="Times New Roman" w:cs="Times New Roman"/>
-          <w:kern w:val="0"/>
-          <w14:ligatures w14:val="none"/>
-        </w:rPr>
-      </w:pPr>
-      <w:r>
-        <w:rPr>
-          <w:rFonts w:ascii="Times New Roman" w:eastAsia="Times New Roman" w:hAnsi="Times New Roman" w:cs="Times New Roman"/>
-          <w:b/>
-          <w:bCs/>
-          <w:color w:val="000000"/>
-          <w:kern w:val="0"/>
-          <w14:ligatures w14:val="none"/>
-        </w:rPr>
-        <w:lastRenderedPageBreak/>
-        <w:t>Reach Goal.</w:t>
-      </w:r>
-    </w:p>
-    <w:p>
-      <w:pPr>
-        <w:jc w:val="both"/>
-        <w:rPr>
-          <w:rFonts w:ascii="Times New Roman" w:eastAsia="Times New Roman" w:hAnsi="Times New Roman" w:cs="Times New Roman"/>
-          <w:kern w:val="0"/>
-          <w14:ligatures w14:val="none"/>
-        </w:rPr>
-      </w:pPr>
-      <w:r>
-        <w:rPr>
-          <w:rFonts w:ascii="Times New Roman" w:eastAsia="Times New Roman" w:hAnsi="Times New Roman" w:cs="Times New Roman"/>
-          <w:color w:val="000000"/>
-          <w:kern w:val="0"/>
-          <w14:ligatures w14:val="none"/>
-        </w:rPr>
-        <w:t>The objective is to create a system for manipulating backgrounds through gesture control, employing computer vision and machine learning techniques.</w:t>
-      </w:r>
-    </w:p>
-    <w:p>
-      <w:pPr>
-        <w:spacing w:after="240"/>
-        <w:rPr>
-          <w:rFonts w:ascii="Times New Roman" w:eastAsia="Times New Roman" w:hAnsi="Times New Roman" w:cs="Times New Roman"/>
-          <w:kern w:val="0"/>
-          <w14:ligatures w14:val="none"/>
-        </w:rPr>
-      </w:pPr>
-    </w:p>
-    <w:p>
-      <w:pPr>
-        <w:jc w:val="both"/>
-        <w:rPr>
-          <w:rFonts w:ascii="Times New Roman" w:eastAsia="Times New Roman" w:hAnsi="Times New Roman" w:cs="Times New Roman"/>
-          <w:kern w:val="0"/>
-          <w14:ligatures w14:val="none"/>
-        </w:rPr>
-      </w:pPr>
-      <w:r>
-        <w:rPr>
-          <w:rFonts w:ascii="Times New Roman" w:eastAsia="Times New Roman" w:hAnsi="Times New Roman" w:cs="Times New Roman"/>
-          <w:b/>
-          <w:bCs/>
-          <w:color w:val="000000"/>
-          <w:kern w:val="0"/>
-          <w14:ligatures w14:val="none"/>
-        </w:rPr>
-        <w:t>Minimum Goal.</w:t>
-      </w:r>
-    </w:p>
-    <w:p>
-      <w:pPr>
-        <w:jc w:val="both"/>
-        <w:rPr>
-          <w:rFonts w:ascii="Times New Roman" w:eastAsia="Times New Roman" w:hAnsi="Times New Roman" w:cs="Times New Roman"/>
-          <w:kern w:val="0"/>
-          <w14:ligatures w14:val="none"/>
-        </w:rPr>
-      </w:pPr>
-      <w:r>
-        <w:rPr>
-          <w:rFonts w:ascii="Times New Roman" w:eastAsia="Times New Roman" w:hAnsi="Times New Roman" w:cs="Times New Roman"/>
-          <w:color w:val="000000"/>
-          <w:kern w:val="0"/>
-          <w14:ligatures w14:val="none"/>
-        </w:rPr>
-        <w:t xml:space="preserve">To employ a system which recognizes </w:t>
-      </w:r>
-      <w:r>
-        <w:rPr>
-          <w:rFonts w:ascii="Times New Roman" w:eastAsia="Times New Roman" w:hAnsi="Times New Roman" w:cs="Times New Roman"/>
-          <w:color w:val="000000"/>
-          <w:kern w:val="0"/>
-          <w14:ligatures w14:val="none"/>
-        </w:rPr>
-        <w:t>at least</w:t>
-      </w:r>
-      <w:r>
-        <w:rPr>
-          <w:rFonts w:ascii="Times New Roman" w:eastAsia="Times New Roman" w:hAnsi="Times New Roman" w:cs="Times New Roman"/>
-          <w:color w:val="000000"/>
-          <w:kern w:val="0"/>
-          <w14:ligatures w14:val="none"/>
-        </w:rPr>
-        <w:t xml:space="preserve"> 2 Gestures and manipulating the background on a static image. </w:t>
-      </w:r>
-    </w:p>
-    <w:p>
-      <w:pPr>
-        <w:jc w:val="both"/>
-        <w:rPr>
-          <w:rFonts w:ascii="Times New Roman" w:eastAsia="Times New Roman" w:hAnsi="Times New Roman" w:cs="Times New Roman"/>
-          <w:kern w:val="0"/>
-          <w14:ligatures w14:val="none"/>
-        </w:rPr>
-      </w:pPr>
-    </w:p>
-    <w:p>
-      <w:pPr>
-        <w:jc w:val="both"/>
-        <w:rPr>
-          <w:rFonts w:ascii="Times New Roman" w:eastAsia="Times New Roman" w:hAnsi="Times New Roman" w:cs="Times New Roman"/>
-          <w:kern w:val="0"/>
-          <w14:ligatures w14:val="none"/>
-        </w:rPr>
-      </w:pPr>
-      <w:r>
-        <w:rPr>
-          <w:rFonts w:ascii="Times New Roman" w:eastAsia="Times New Roman" w:hAnsi="Times New Roman" w:cs="Times New Roman"/>
-          <w:b/>
-          <w:bCs/>
-          <w:color w:val="000000"/>
-          <w:kern w:val="0"/>
-          <w14:ligatures w14:val="none"/>
-        </w:rPr>
-        <w:t>Milestones and internal deadlines.</w:t>
-      </w:r>
-    </w:p>
-    <w:p>
-      <w:pPr>
-        <w:jc w:val="both"/>
-        <w:rPr>
-          <w:rFonts w:ascii="Times New Roman" w:eastAsia="Times New Roman" w:hAnsi="Times New Roman" w:cs="Times New Roman"/>
-          <w:kern w:val="0"/>
-          <w14:ligatures w14:val="none"/>
-        </w:rPr>
-      </w:pPr>
-      <w:r>
-        <w:rPr>
-          <w:rFonts w:ascii="Times New Roman" w:eastAsia="Times New Roman" w:hAnsi="Times New Roman" w:cs="Times New Roman"/>
-          <w:b/>
-          <w:bCs/>
-          <w:color w:val="000000"/>
-          <w:kern w:val="0"/>
-          <w14:ligatures w14:val="none"/>
-        </w:rPr>
-        <w:t xml:space="preserve">Milestone 1 - </w:t>
-      </w:r>
-      <w:r>
-        <w:rPr>
-          <w:rFonts w:ascii="Times New Roman" w:eastAsia="Times New Roman" w:hAnsi="Times New Roman" w:cs="Times New Roman"/>
-          <w:color w:val="000000"/>
-          <w:kern w:val="0"/>
-          <w14:ligatures w14:val="none"/>
-        </w:rPr>
-        <w:t>Understand Hand Gesture recognition models and generating datasets.</w:t>
-      </w:r>
-    </w:p>
-    <w:p>
-      <w:pPr>
-        <w:jc w:val="both"/>
-        <w:rPr>
-          <w:rFonts w:ascii="Times New Roman" w:eastAsia="Times New Roman" w:hAnsi="Times New Roman" w:cs="Times New Roman"/>
-          <w:kern w:val="0"/>
-          <w14:ligatures w14:val="none"/>
-        </w:rPr>
-      </w:pPr>
-      <w:r>
-        <w:rPr>
-          <w:rFonts w:ascii="Times New Roman" w:eastAsia="Times New Roman" w:hAnsi="Times New Roman" w:cs="Times New Roman"/>
-          <w:b/>
-          <w:bCs/>
-          <w:color w:val="000000"/>
-          <w:kern w:val="0"/>
-          <w14:ligatures w14:val="none"/>
-        </w:rPr>
-        <w:t xml:space="preserve">Milestone 2 - </w:t>
-      </w:r>
-      <w:r>
-        <w:rPr>
-          <w:rFonts w:ascii="Times New Roman" w:eastAsia="Times New Roman" w:hAnsi="Times New Roman" w:cs="Times New Roman"/>
-          <w:color w:val="000000"/>
-          <w:kern w:val="0"/>
-          <w14:ligatures w14:val="none"/>
-        </w:rPr>
-        <w:t>Training the CNN classifier and mapping the outputs to the background.</w:t>
-      </w:r>
-    </w:p>
-    <w:p>
-      <w:pPr>
-        <w:jc w:val="both"/>
-        <w:rPr>
-          <w:rFonts w:ascii="Times New Roman" w:eastAsia="Times New Roman" w:hAnsi="Times New Roman" w:cs="Times New Roman"/>
-          <w:kern w:val="0"/>
-          <w14:ligatures w14:val="none"/>
-        </w:rPr>
-      </w:pPr>
-      <w:r>
-        <w:rPr>
-          <w:rFonts w:ascii="Times New Roman" w:eastAsia="Times New Roman" w:hAnsi="Times New Roman" w:cs="Times New Roman"/>
-          <w:b/>
-          <w:bCs/>
-          <w:color w:val="000000"/>
-          <w:kern w:val="0"/>
-          <w14:ligatures w14:val="none"/>
-        </w:rPr>
-        <w:t xml:space="preserve">Milestone 3 - </w:t>
-      </w:r>
-      <w:r>
-        <w:rPr>
-          <w:rFonts w:ascii="Times New Roman" w:eastAsia="Times New Roman" w:hAnsi="Times New Roman" w:cs="Times New Roman"/>
-          <w:color w:val="000000"/>
-          <w:kern w:val="0"/>
-          <w14:ligatures w14:val="none"/>
-        </w:rPr>
-        <w:t xml:space="preserve">Applying segmentation to embed </w:t>
-      </w:r>
-      <w:r>
-        <w:rPr>
-          <w:rFonts w:ascii="Times New Roman" w:eastAsia="Times New Roman" w:hAnsi="Times New Roman" w:cs="Times New Roman"/>
-          <w:color w:val="000000"/>
-          <w:kern w:val="0"/>
-          <w14:ligatures w14:val="none"/>
-        </w:rPr>
-        <w:t>backgrounds (</w:t>
-      </w:r>
-      <w:r>
-        <w:rPr>
-          <w:rFonts w:ascii="Times New Roman" w:eastAsia="Times New Roman" w:hAnsi="Times New Roman" w:cs="Times New Roman"/>
-          <w:color w:val="000000"/>
-          <w:kern w:val="0"/>
-          <w14:ligatures w14:val="none"/>
-        </w:rPr>
-        <w:t>Static image/recorded videos) and Quality Assurance.</w:t>
-      </w:r>
-    </w:p>
-    <w:p>
-      <w:pPr>
-        <w:rPr>
-          <w:rFonts w:ascii="Times New Roman" w:eastAsia="Times New Roman" w:hAnsi="Times New Roman" w:cs="Times New Roman"/>
-          <w:kern w:val="0"/>
-          <w14:ligatures w14:val="none"/>
-        </w:rPr>
-      </w:pPr>
-    </w:p>
-    <w:p>
-      <w:pPr>
-        <w:jc w:val="both"/>
-        <w:rPr>
-          <w:rFonts w:ascii="Times New Roman" w:eastAsia="Times New Roman" w:hAnsi="Times New Roman" w:cs="Times New Roman"/>
-          <w:b/>
-          <w:bCs/>
-          <w:color w:val="000000"/>
-          <w:kern w:val="0"/>
-          <w14:ligatures w14:val="none"/>
-        </w:rPr>
-      </w:pPr>
-      <w:r>
-        <w:rPr>
-          <w:rFonts w:ascii="Times New Roman" w:eastAsia="Times New Roman" w:hAnsi="Times New Roman" w:cs="Times New Roman"/>
-          <w:b/>
-          <w:bCs/>
-          <w:color w:val="000000"/>
-          <w:kern w:val="0"/>
-          <w14:ligatures w14:val="none"/>
-        </w:rPr>
-        <w:t>Organization of the team</w:t>
-      </w:r>
-    </w:p>
-    <w:p>
-      <w:pPr>
-        <w:jc w:val="both"/>
-        <w:rPr>
-          <w:rFonts w:ascii="Times New Roman" w:eastAsia="Times New Roman" w:hAnsi="Times New Roman" w:cs="Times New Roman"/>
-          <w:kern w:val="0"/>
-          <w14:ligatures w14:val="none"/>
-        </w:rPr>
-      </w:pPr>
-    </w:p>
-    <w:p>
-      <w:pPr>
-        <w:jc w:val="both"/>
-        <w:rPr>
-          <w:rFonts w:ascii="Times New Roman" w:eastAsia="Times New Roman" w:hAnsi="Times New Roman" w:cs="Times New Roman"/>
-          <w:kern w:val="0"/>
-          <w14:ligatures w14:val="none"/>
-        </w:rPr>
-      </w:pPr>
-      <w:r>
-        <w:rPr>
-          <w:rFonts w:ascii="Times New Roman" w:eastAsia="Times New Roman" w:hAnsi="Times New Roman" w:cs="Times New Roman"/>
-          <w:color w:val="000000"/>
-          <w:kern w:val="0"/>
-          <w14:ligatures w14:val="none"/>
-        </w:rPr>
-        <w:t>Everyone</w:t>
-      </w:r>
-      <w:r>
-        <w:rPr>
-          <w:rFonts w:ascii="Times New Roman" w:eastAsia="Times New Roman" w:hAnsi="Times New Roman" w:cs="Times New Roman"/>
-          <w:b/>
-          <w:bCs/>
-          <w:color w:val="000000"/>
-          <w:kern w:val="0"/>
-          <w14:ligatures w14:val="none"/>
-        </w:rPr>
-        <w:t xml:space="preserve"> -</w:t>
-      </w:r>
-      <w:r>
-        <w:rPr>
-          <w:rFonts w:ascii="Times New Roman" w:eastAsia="Times New Roman" w:hAnsi="Times New Roman" w:cs="Times New Roman"/>
-          <w:color w:val="000000"/>
-          <w:kern w:val="0"/>
-          <w14:ligatures w14:val="none"/>
-        </w:rPr>
-        <w:t xml:space="preserve"> Project Idea Brainstorming, Documentation and Code quality.</w:t>
-      </w:r>
-    </w:p>
-    <w:p>
-      <w:pPr>
-        <w:jc w:val="both"/>
-        <w:rPr>
-          <w:rFonts w:ascii="Times New Roman" w:eastAsia="Times New Roman" w:hAnsi="Times New Roman" w:cs="Times New Roman"/>
-          <w:kern w:val="0"/>
-          <w14:ligatures w14:val="none"/>
-        </w:rPr>
-      </w:pPr>
-      <w:r>
-        <w:rPr>
-          <w:rFonts w:ascii="Times New Roman" w:eastAsia="Times New Roman" w:hAnsi="Times New Roman" w:cs="Times New Roman"/>
-          <w:color w:val="000000"/>
-          <w:kern w:val="0"/>
-          <w14:ligatures w14:val="none"/>
-        </w:rPr>
-        <w:t>Ramprasad Kokkula</w:t>
-      </w:r>
-      <w:r>
-        <w:rPr>
-          <w:rFonts w:ascii="Times New Roman" w:eastAsia="Times New Roman" w:hAnsi="Times New Roman" w:cs="Times New Roman"/>
-          <w:color w:val="000000"/>
-          <w:kern w:val="0"/>
-          <w14:ligatures w14:val="none"/>
-        </w:rPr>
-        <w:t xml:space="preserve"> </w:t>
-      </w:r>
-      <w:r>
-        <w:rPr>
-          <w:rFonts w:ascii="Times New Roman" w:eastAsia="Times New Roman" w:hAnsi="Times New Roman" w:cs="Times New Roman"/>
-          <w:color w:val="000000"/>
-          <w:kern w:val="0"/>
-          <w14:ligatures w14:val="none"/>
-        </w:rPr>
-        <w:t>-</w:t>
-      </w:r>
-      <w:r>
-        <w:rPr>
-          <w:rFonts w:ascii="Times New Roman" w:eastAsia="Times New Roman" w:hAnsi="Times New Roman" w:cs="Times New Roman"/>
-          <w:b/>
-          <w:bCs/>
-          <w:color w:val="000000"/>
-          <w:kern w:val="0"/>
-          <w14:ligatures w14:val="none"/>
-        </w:rPr>
-        <w:t xml:space="preserve"> </w:t>
-      </w:r>
-      <w:r>
-        <w:rPr>
-          <w:rFonts w:ascii="Times New Roman" w:eastAsia="Times New Roman" w:hAnsi="Times New Roman" w:cs="Times New Roman"/>
-          <w:color w:val="000000"/>
-          <w:kern w:val="0"/>
-          <w14:ligatures w14:val="none"/>
-        </w:rPr>
-        <w:t>Understanding</w:t>
-      </w:r>
-      <w:r>
-        <w:rPr>
-          <w:rFonts w:ascii="Times New Roman" w:eastAsia="Times New Roman" w:hAnsi="Times New Roman" w:cs="Times New Roman"/>
-          <w:color w:val="000000"/>
-          <w:kern w:val="0"/>
-          <w14:ligatures w14:val="none"/>
-        </w:rPr>
-        <w:t xml:space="preserve"> existing hand gesture models and </w:t>
-      </w:r>
-      <w:r>
-        <w:rPr>
-          <w:rFonts w:ascii="Times New Roman" w:eastAsia="Times New Roman" w:hAnsi="Times New Roman" w:cs="Times New Roman"/>
-          <w:color w:val="000000"/>
-          <w:kern w:val="0"/>
-          <w14:ligatures w14:val="none"/>
-        </w:rPr>
-        <w:t>generating</w:t>
-      </w:r>
-      <w:r>
-        <w:rPr>
-          <w:rFonts w:ascii="Times New Roman" w:eastAsia="Times New Roman" w:hAnsi="Times New Roman" w:cs="Times New Roman"/>
-          <w:color w:val="000000"/>
-          <w:kern w:val="0"/>
-          <w14:ligatures w14:val="none"/>
-        </w:rPr>
-        <w:t xml:space="preserve"> specific datasets.</w:t>
-      </w:r>
-    </w:p>
-    <w:p>
-      <w:pPr>
-        <w:jc w:val="both"/>
-        <w:rPr>
-          <w:rFonts w:ascii="Times New Roman" w:eastAsia="Times New Roman" w:hAnsi="Times New Roman" w:cs="Times New Roman"/>
-          <w:kern w:val="0"/>
-          <w14:ligatures w14:val="none"/>
-        </w:rPr>
-      </w:pPr>
-      <w:r>
-        <w:rPr>
-          <w:rFonts w:ascii="Times New Roman" w:eastAsia="Times New Roman" w:hAnsi="Times New Roman" w:cs="Times New Roman"/>
-          <w:color w:val="000000"/>
-          <w:kern w:val="0"/>
-          <w14:ligatures w14:val="none"/>
-        </w:rPr>
-        <w:t xml:space="preserve">Person 2 </w:t>
-      </w:r>
-      <w:r>
-        <w:rPr>
-          <w:rFonts w:ascii="Times New Roman" w:eastAsia="Times New Roman" w:hAnsi="Times New Roman" w:cs="Times New Roman"/>
-          <w:color w:val="000000"/>
-          <w:kern w:val="0"/>
-          <w14:ligatures w14:val="none"/>
-        </w:rPr>
-        <w:t>- Training</w:t>
-      </w:r>
-      <w:r>
-        <w:rPr>
-          <w:rFonts w:ascii="Times New Roman" w:eastAsia="Times New Roman" w:hAnsi="Times New Roman" w:cs="Times New Roman"/>
-          <w:color w:val="000000"/>
-          <w:kern w:val="0"/>
-          <w14:ligatures w14:val="none"/>
-        </w:rPr>
-        <w:t xml:space="preserve"> the CNN classifier.</w:t>
-      </w:r>
-    </w:p>
-    <w:p>
-      <w:pPr>
-        <w:jc w:val="both"/>
-        <w:rPr>
-          <w:rFonts w:ascii="Times New Roman" w:eastAsia="Times New Roman" w:hAnsi="Times New Roman" w:cs="Times New Roman"/>
-          <w:kern w:val="0"/>
-          <w14:ligatures w14:val="none"/>
-        </w:rPr>
-      </w:pPr>
-      <w:r>
-        <w:rPr>
-          <w:rFonts w:ascii="Times New Roman" w:eastAsia="Times New Roman" w:hAnsi="Times New Roman" w:cs="Times New Roman"/>
-          <w:color w:val="000000"/>
-          <w:kern w:val="0"/>
-          <w14:ligatures w14:val="none"/>
-        </w:rPr>
-        <w:t xml:space="preserve">Person 3 </w:t>
-      </w:r>
-      <w:r>
-        <w:rPr>
-          <w:rFonts w:ascii="Times New Roman" w:eastAsia="Times New Roman" w:hAnsi="Times New Roman" w:cs="Times New Roman"/>
-          <w:color w:val="000000"/>
-          <w:kern w:val="0"/>
-          <w14:ligatures w14:val="none"/>
-        </w:rPr>
-        <w:t>- Mapping</w:t>
-      </w:r>
-      <w:r>
-        <w:rPr>
-          <w:rFonts w:ascii="Times New Roman" w:eastAsia="Times New Roman" w:hAnsi="Times New Roman" w:cs="Times New Roman"/>
-          <w:color w:val="000000"/>
-          <w:kern w:val="0"/>
-          <w14:ligatures w14:val="none"/>
-        </w:rPr>
-        <w:t xml:space="preserve"> the CNN classifier output to the Backgrounds.</w:t>
-      </w:r>
-    </w:p>
-    <w:p>
-      <w:pPr>
-        <w:jc w:val="both"/>
-        <w:rPr>
-          <w:rFonts w:ascii="Times New Roman" w:eastAsia="Times New Roman" w:hAnsi="Times New Roman" w:cs="Times New Roman"/>
-          <w:kern w:val="0"/>
-          <w14:ligatures w14:val="none"/>
-        </w:rPr>
-      </w:pPr>
-      <w:r>
-        <w:rPr>
-          <w:rFonts w:ascii="Times New Roman" w:eastAsia="Times New Roman" w:hAnsi="Times New Roman" w:cs="Times New Roman"/>
-          <w:color w:val="000000"/>
-          <w:kern w:val="0"/>
-          <w14:ligatures w14:val="none"/>
-        </w:rPr>
-        <w:t>Ramprasad Kokkula</w:t>
-      </w:r>
-      <w:r>
-        <w:rPr>
-          <w:rFonts w:ascii="Times New Roman" w:eastAsia="Times New Roman" w:hAnsi="Times New Roman" w:cs="Times New Roman"/>
-          <w:color w:val="000000"/>
-          <w:kern w:val="0"/>
-          <w14:ligatures w14:val="none"/>
-        </w:rPr>
-        <w:t xml:space="preserve"> - Implementation of segmentation on the static image / live video</w:t>
-      </w:r>
     </w:p>
     <w:p>
       <w:pPr>

</xml_diff>